<commit_message>
P1-SI ALL DONE 2.0
</commit_message>
<xml_diff>
--- a/MmeoriaSI-Prac1.docx
+++ b/MmeoriaSI-Prac1.docx
@@ -984,7 +984,27 @@
           <w:szCs w:val="28"/>
           <w:lang w:val="es-ES"/>
         </w:rPr>
-        <w:t xml:space="preserve">. Al poder acceder a dichas celdas que contienen dichas letras iniciales en tiempo O(1), he podado aquellos valores de los dominios incompatibles con estas restricciones reflexivas incluso antes de que comenzase el propio </w:t>
+        <w:t xml:space="preserve">. Al poder acceder a dichas celdas que contienen dichas letras iniciales en tiempo </w:t>
+      </w:r>
+      <w:proofErr w:type="gramStart"/>
+      <w:r>
+        <w:rPr>
+          <w:rFonts w:ascii="Calibri" w:hAnsi="Calibri" w:cs="Calibri"/>
+          <w:sz w:val="28"/>
+          <w:szCs w:val="28"/>
+          <w:lang w:val="es-ES"/>
+        </w:rPr>
+        <w:t>O(</w:t>
+      </w:r>
+      <w:proofErr w:type="gramEnd"/>
+      <w:r>
+        <w:rPr>
+          <w:rFonts w:ascii="Calibri" w:hAnsi="Calibri" w:cs="Calibri"/>
+          <w:sz w:val="28"/>
+          <w:szCs w:val="28"/>
+          <w:lang w:val="es-ES"/>
+        </w:rPr>
+        <w:t xml:space="preserve">1), he podado aquellos valores de los dominios incompatibles con estas restricciones reflexivas incluso antes de que comenzase el propio </w:t>
       </w:r>
       <w:proofErr w:type="spellStart"/>
       <w:r>
@@ -1120,7 +1140,27 @@
           <w:szCs w:val="28"/>
           <w:lang w:val="es-ES"/>
         </w:rPr>
-        <w:t>Voy a aprovechar este apartado para explicar de forma resumida cal ha sido mi metodología para afrontar esta práctica y también como ha sido y en qué ha consistido la implementación de la misma:</w:t>
+        <w:t xml:space="preserve">Voy a aprovechar este apartado para explicar de forma resumida cal ha sido mi metodología para afrontar esta práctica y también como ha sido y en qué ha consistido la implementación de </w:t>
+      </w:r>
+      <w:proofErr w:type="gramStart"/>
+      <w:r>
+        <w:rPr>
+          <w:rFonts w:ascii="Calibri" w:hAnsi="Calibri" w:cs="Calibri"/>
+          <w:sz w:val="28"/>
+          <w:szCs w:val="28"/>
+          <w:lang w:val="es-ES"/>
+        </w:rPr>
+        <w:t>la misma</w:t>
+      </w:r>
+      <w:proofErr w:type="gramEnd"/>
+      <w:r>
+        <w:rPr>
+          <w:rFonts w:ascii="Calibri" w:hAnsi="Calibri" w:cs="Calibri"/>
+          <w:sz w:val="28"/>
+          <w:szCs w:val="28"/>
+          <w:lang w:val="es-ES"/>
+        </w:rPr>
+        <w:t>:</w:t>
       </w:r>
     </w:p>
     <w:p>
@@ -1385,7 +1425,27 @@
           <w:szCs w:val="28"/>
           <w:lang w:val="es-ES"/>
         </w:rPr>
-        <w:t xml:space="preserve">(errores que se encuentran en las primeras funcionalidades de un proyecto y que no aparecen hasta el final del mismo). Asimismo, me ha sido de gran utilidad ya que, cuando necesitaba cambiar algún detalle de alguna función que ya estaba implementada, simplemente ejecutaba los </w:t>
+        <w:t xml:space="preserve">(errores que se encuentran en las primeras funcionalidades de un proyecto y que no aparecen hasta el final </w:t>
+      </w:r>
+      <w:proofErr w:type="gramStart"/>
+      <w:r>
+        <w:rPr>
+          <w:rFonts w:ascii="Calibri" w:hAnsi="Calibri" w:cs="Calibri"/>
+          <w:sz w:val="28"/>
+          <w:szCs w:val="28"/>
+          <w:lang w:val="es-ES"/>
+        </w:rPr>
+        <w:t>del mismo</w:t>
+      </w:r>
+      <w:proofErr w:type="gramEnd"/>
+      <w:r>
+        <w:rPr>
+          <w:rFonts w:ascii="Calibri" w:hAnsi="Calibri" w:cs="Calibri"/>
+          <w:sz w:val="28"/>
+          <w:szCs w:val="28"/>
+          <w:lang w:val="es-ES"/>
+        </w:rPr>
+        <w:t xml:space="preserve">). Asimismo, me ha sido de gran utilidad ya que, cuando necesitaba cambiar algún detalle de alguna función que ya estaba implementada, simplemente ejecutaba los </w:t>
       </w:r>
       <w:proofErr w:type="spellStart"/>
       <w:r>
@@ -1425,7 +1485,27 @@
           <w:szCs w:val="28"/>
           <w:lang w:val="es-ES"/>
         </w:rPr>
-        <w:t xml:space="preserve">algo o no. En total realicé 51  test unitarios (+ 1 test que sirve para comprobar de forma automática si los dominios podados tras aplicar AC3 al </w:t>
+        <w:t xml:space="preserve">algo o no. En total realicé </w:t>
+      </w:r>
+      <w:proofErr w:type="gramStart"/>
+      <w:r>
+        <w:rPr>
+          <w:rFonts w:ascii="Calibri" w:hAnsi="Calibri" w:cs="Calibri"/>
+          <w:sz w:val="28"/>
+          <w:szCs w:val="28"/>
+          <w:lang w:val="es-ES"/>
+        </w:rPr>
+        <w:t>51  test</w:t>
+      </w:r>
+      <w:proofErr w:type="gramEnd"/>
+      <w:r>
+        <w:rPr>
+          <w:rFonts w:ascii="Calibri" w:hAnsi="Calibri" w:cs="Calibri"/>
+          <w:sz w:val="28"/>
+          <w:szCs w:val="28"/>
+          <w:lang w:val="es-ES"/>
+        </w:rPr>
+        <w:t xml:space="preserve"> unitarios (+ 1 test que sirve para comprobar de forma automática si los dominios podados tras aplicar AC3 al </w:t>
       </w:r>
       <w:proofErr w:type="spellStart"/>
       <w:r>
@@ -1591,7 +1671,19 @@
           <w:szCs w:val="28"/>
           <w:lang w:val="es-ES"/>
         </w:rPr>
-        <w:t>uso d</w:t>
+        <w:t xml:space="preserve">uso </w:t>
+      </w:r>
+      <w:proofErr w:type="gramStart"/>
+      <w:r>
+        <w:rPr>
+          <w:rFonts w:ascii="Calibri" w:hAnsi="Calibri" w:cs="Calibri"/>
+          <w:b/>
+          <w:bCs/>
+          <w:sz w:val="28"/>
+          <w:szCs w:val="28"/>
+          <w:lang w:val="es-ES"/>
+        </w:rPr>
+        <w:t>d</w:t>
       </w:r>
       <w:r>
         <w:rPr>
@@ -1617,6 +1709,7 @@
         <w:t>github</w:t>
       </w:r>
       <w:proofErr w:type="spellEnd"/>
+      <w:proofErr w:type="gramEnd"/>
       <w:r>
         <w:rPr>
           <w:rFonts w:ascii="Calibri" w:hAnsi="Calibri" w:cs="Calibri"/>
@@ -1811,6 +1904,7 @@
         <w:t>log_del_commit</w:t>
       </w:r>
       <w:proofErr w:type="spellEnd"/>
+      <w:proofErr w:type="gramStart"/>
       <w:r>
         <w:rPr>
           <w:rFonts w:ascii="Calibri" w:hAnsi="Calibri" w:cs="Calibri"/>
@@ -1829,7 +1923,17 @@
           <w:szCs w:val="28"/>
           <w:lang w:val="es-ES"/>
         </w:rPr>
-        <w:t xml:space="preserve"> y restauraba la práctica a una versión que funcionase a la perfección</w:t>
+        <w:t xml:space="preserve"> y</w:t>
+      </w:r>
+      <w:proofErr w:type="gramEnd"/>
+      <w:r>
+        <w:rPr>
+          <w:rFonts w:ascii="Calibri" w:hAnsi="Calibri" w:cs="Calibri"/>
+          <w:sz w:val="28"/>
+          <w:szCs w:val="28"/>
+          <w:lang w:val="es-ES"/>
+        </w:rPr>
+        <w:t xml:space="preserve"> restauraba la práctica a una versión que funcionase a la perfección</w:t>
       </w:r>
       <w:r>
         <w:rPr>
@@ -1898,7 +2002,31 @@
           <w:szCs w:val="28"/>
           <w:lang w:val="es-ES"/>
         </w:rPr>
-        <w:t xml:space="preserve"> de esta práctica(acceder a la rama “cris”):</w:t>
+        <w:t xml:space="preserve"> de esta </w:t>
+      </w:r>
+      <w:proofErr w:type="gramStart"/>
+      <w:r>
+        <w:rPr>
+          <w:rFonts w:ascii="Calibri" w:hAnsi="Calibri" w:cs="Calibri"/>
+          <w:b/>
+          <w:bCs/>
+          <w:sz w:val="28"/>
+          <w:szCs w:val="28"/>
+          <w:lang w:val="es-ES"/>
+        </w:rPr>
+        <w:t>práctica(</w:t>
+      </w:r>
+      <w:proofErr w:type="gramEnd"/>
+      <w:r>
+        <w:rPr>
+          <w:rFonts w:ascii="Calibri" w:hAnsi="Calibri" w:cs="Calibri"/>
+          <w:b/>
+          <w:bCs/>
+          <w:sz w:val="28"/>
+          <w:szCs w:val="28"/>
+          <w:lang w:val="es-ES"/>
+        </w:rPr>
+        <w:t>acceder a la rama “cris”):</w:t>
       </w:r>
     </w:p>
     <w:p>
@@ -1973,6 +2101,7 @@
         <w:t xml:space="preserve">uso de un </w:t>
       </w:r>
       <w:proofErr w:type="spellStart"/>
+      <w:proofErr w:type="gramStart"/>
       <w:r>
         <w:rPr>
           <w:rFonts w:ascii="Calibri" w:hAnsi="Calibri" w:cs="Calibri"/>
@@ -1985,6 +2114,7 @@
         <w:t>launch.json</w:t>
       </w:r>
       <w:proofErr w:type="spellEnd"/>
+      <w:proofErr w:type="gramEnd"/>
       <w:r>
         <w:rPr>
           <w:rFonts w:ascii="Calibri" w:hAnsi="Calibri" w:cs="Calibri"/>
@@ -2264,7 +2394,27 @@
           <w:szCs w:val="28"/>
           <w:lang w:val="es-ES"/>
         </w:rPr>
-        <w:t xml:space="preserve">, los accesos se hacían en O(1), y no en O(N), que es la complejidad de buscar si un elemento está en una lista o no. Esta misma lógica también se aplica en la función </w:t>
+        <w:t xml:space="preserve">, los accesos se hacían en </w:t>
+      </w:r>
+      <w:proofErr w:type="gramStart"/>
+      <w:r>
+        <w:rPr>
+          <w:rFonts w:ascii="Calibri" w:hAnsi="Calibri" w:cs="Calibri"/>
+          <w:sz w:val="28"/>
+          <w:szCs w:val="28"/>
+          <w:lang w:val="es-ES"/>
+        </w:rPr>
+        <w:t>O(</w:t>
+      </w:r>
+      <w:proofErr w:type="gramEnd"/>
+      <w:r>
+        <w:rPr>
+          <w:rFonts w:ascii="Calibri" w:hAnsi="Calibri" w:cs="Calibri"/>
+          <w:sz w:val="28"/>
+          <w:szCs w:val="28"/>
+          <w:lang w:val="es-ES"/>
+        </w:rPr>
+        <w:t xml:space="preserve">1), y no en O(N), que es la complejidad de buscar si un elemento está en una lista o no. Esta misma lógica también se aplica en la función </w:t>
       </w:r>
       <w:r>
         <w:rPr>
@@ -2335,42 +2485,6 @@
       <w:pPr>
         <w:rPr>
           <w:rFonts w:ascii="Calibri" w:hAnsi="Calibri" w:cs="Calibri"/>
-          <w:b/>
-          <w:bCs/>
-          <w:sz w:val="28"/>
-          <w:szCs w:val="28"/>
-          <w:lang w:val="es-ES"/>
-        </w:rPr>
-      </w:pPr>
-    </w:p>
-    <w:p>
-      <w:pPr>
-        <w:rPr>
-          <w:rFonts w:ascii="Calibri" w:hAnsi="Calibri" w:cs="Calibri"/>
-          <w:b/>
-          <w:bCs/>
-          <w:sz w:val="28"/>
-          <w:szCs w:val="28"/>
-          <w:lang w:val="es-ES"/>
-        </w:rPr>
-      </w:pPr>
-    </w:p>
-    <w:p>
-      <w:pPr>
-        <w:rPr>
-          <w:rFonts w:ascii="Calibri" w:hAnsi="Calibri" w:cs="Calibri"/>
-          <w:b/>
-          <w:bCs/>
-          <w:sz w:val="28"/>
-          <w:szCs w:val="28"/>
-          <w:lang w:val="es-ES"/>
-        </w:rPr>
-      </w:pPr>
-    </w:p>
-    <w:p>
-      <w:pPr>
-        <w:rPr>
-          <w:rFonts w:ascii="Calibri" w:hAnsi="Calibri" w:cs="Calibri"/>
           <w:sz w:val="28"/>
           <w:szCs w:val="28"/>
           <w:lang w:val="es-ES"/>
@@ -2763,8 +2877,19 @@
           <w:szCs w:val="28"/>
           <w:lang w:val="es-ES"/>
         </w:rPr>
-        <w:t>no hace falta mirar todas las variables, sino solo aquellas cuya  orientación</w:t>
-      </w:r>
+        <w:t xml:space="preserve">no hace falta mirar todas las variables, sino solo aquellas </w:t>
+      </w:r>
+      <w:proofErr w:type="gramStart"/>
+      <w:r>
+        <w:rPr>
+          <w:rFonts w:ascii="Calibri" w:hAnsi="Calibri" w:cs="Calibri"/>
+          <w:sz w:val="28"/>
+          <w:szCs w:val="28"/>
+          <w:lang w:val="es-ES"/>
+        </w:rPr>
+        <w:t>cuya  orientación</w:t>
+      </w:r>
+      <w:proofErr w:type="gramEnd"/>
       <w:r>
         <w:rPr>
           <w:rFonts w:ascii="Calibri" w:hAnsi="Calibri" w:cs="Calibri"/>
@@ -2981,7 +3106,6 @@
           <w:szCs w:val="28"/>
           <w:lang w:val="es-ES"/>
         </w:rPr>
-        <w:lastRenderedPageBreak/>
         <w:t xml:space="preserve">Para cada variable, se le asigna un valor de sus factibles y se poda los valores factibles de </w:t>
       </w:r>
       <w:r>
@@ -3731,36 +3855,36 @@
           <w:szCs w:val="28"/>
           <w:lang w:val="es-ES"/>
         </w:rPr>
+        <w:t xml:space="preserve">Abordaremos un problema de tamaño reducido. Para ello definiremos 3 variables: una horizontal y dos verticales. La horizontal tendrá un tamaño de 5 y la denominaremos variable 1, mientras que las verticales tendrán tamaños de 3 y 4, y las llamaremos variables 2 y 3, respectivamente. </w:t>
+      </w:r>
+    </w:p>
+    <w:p>
+      <w:pPr>
+        <w:rPr>
+          <w:rFonts w:ascii="Calibri" w:hAnsi="Calibri" w:cs="Calibri"/>
+          <w:sz w:val="28"/>
+          <w:szCs w:val="28"/>
+          <w:lang w:val="es-ES"/>
+        </w:rPr>
+      </w:pPr>
+    </w:p>
+    <w:p>
+      <w:pPr>
+        <w:rPr>
+          <w:rFonts w:ascii="Calibri" w:hAnsi="Calibri" w:cs="Calibri"/>
+          <w:sz w:val="28"/>
+          <w:szCs w:val="28"/>
+          <w:lang w:val="es-ES"/>
+        </w:rPr>
+      </w:pPr>
+      <w:r>
+        <w:rPr>
+          <w:rFonts w:ascii="Calibri" w:hAnsi="Calibri" w:cs="Calibri"/>
+          <w:sz w:val="28"/>
+          <w:szCs w:val="28"/>
+          <w:lang w:val="es-ES"/>
+        </w:rPr>
         <w:lastRenderedPageBreak/>
-        <w:t xml:space="preserve">Abordaremos un problema de tamaño reducido. Para ello definiremos 3 variables: una horizontal y dos verticales. La horizontal tendrá un tamaño de 5 y la denominaremos variable 1, mientras que las verticales tendrán tamaños de 3 y 4, y las llamaremos variables 2 y 3, respectivamente. </w:t>
-      </w:r>
-    </w:p>
-    <w:p>
-      <w:pPr>
-        <w:rPr>
-          <w:rFonts w:ascii="Calibri" w:hAnsi="Calibri" w:cs="Calibri"/>
-          <w:sz w:val="28"/>
-          <w:szCs w:val="28"/>
-          <w:lang w:val="es-ES"/>
-        </w:rPr>
-      </w:pPr>
-    </w:p>
-    <w:p>
-      <w:pPr>
-        <w:rPr>
-          <w:rFonts w:ascii="Calibri" w:hAnsi="Calibri" w:cs="Calibri"/>
-          <w:sz w:val="28"/>
-          <w:szCs w:val="28"/>
-          <w:lang w:val="es-ES"/>
-        </w:rPr>
-      </w:pPr>
-      <w:r>
-        <w:rPr>
-          <w:rFonts w:ascii="Calibri" w:hAnsi="Calibri" w:cs="Calibri"/>
-          <w:sz w:val="28"/>
-          <w:szCs w:val="28"/>
-          <w:lang w:val="es-ES"/>
-        </w:rPr>
         <w:t>Para solucionar el problema, utilizaremos un pequeño diccionario con 7 palabras: miel, pomo, gol, rama, menta, sal y araña. El programa asignará las palabras según su tamaño al dominio de cada variable, teniendo la variable 1 las palabras “menta” y “araña” como posibles, la variable 2 con "gol" y "sal", y la variable 3 con “miel”, “pomo” y “rama”. Con esto, tenemos todo adecuadamente preparado para realizar el análisis de este problema de tamaño reducido.</w:t>
       </w:r>
     </w:p>
@@ -3862,7 +3986,6 @@
           <w:szCs w:val="28"/>
           <w:lang w:val="es-ES"/>
         </w:rPr>
-        <w:lastRenderedPageBreak/>
         <w:drawing>
           <wp:inline distT="0" distB="0" distL="0" distR="0" wp14:anchorId="1407A267" wp14:editId="03EDF34F">
             <wp:extent cx="3635055" cy="2865368"/>
@@ -3947,6 +4070,137 @@
           <w:lang w:val="es-ES"/>
         </w:rPr>
       </w:pPr>
+      <w:r>
+        <w:rPr>
+          <w:rFonts w:ascii="Calibri" w:hAnsi="Calibri" w:cs="Calibri"/>
+          <w:sz w:val="28"/>
+          <w:szCs w:val="28"/>
+          <w:lang w:val="es-ES"/>
+        </w:rPr>
+        <w:lastRenderedPageBreak/>
+        <w:t>E = {(1,2), (1,3)}</w:t>
+      </w:r>
+    </w:p>
+    <w:p>
+      <w:pPr>
+        <w:rPr>
+          <w:rFonts w:ascii="Calibri" w:hAnsi="Calibri" w:cs="Calibri"/>
+          <w:sz w:val="28"/>
+          <w:szCs w:val="28"/>
+          <w:lang w:val="es-ES"/>
+        </w:rPr>
+      </w:pPr>
+      <w:r>
+        <w:rPr>
+          <w:rFonts w:ascii="Calibri" w:hAnsi="Calibri" w:cs="Calibri"/>
+          <w:sz w:val="28"/>
+          <w:szCs w:val="28"/>
+          <w:lang w:val="es-ES"/>
+        </w:rPr>
+        <w:t>C = E</w:t>
+      </w:r>
+      <w:r>
+        <w:rPr>
+          <w:rFonts w:ascii="Calibri" w:hAnsi="Calibri" w:cs="Calibri"/>
+          <w:sz w:val="28"/>
+          <w:szCs w:val="28"/>
+          <w:lang w:val="es-ES"/>
+        </w:rPr>
+        <w:t xml:space="preserve"> </w:t>
+      </w:r>
+      <w:r>
+        <w:rPr>
+          <w:rFonts w:ascii="Calibri" w:hAnsi="Calibri" w:cs="Calibri"/>
+          <w:sz w:val="28"/>
+          <w:szCs w:val="28"/>
+          <w:lang w:val="es-ES"/>
+        </w:rPr>
+        <w:t>(los nombres de las aristas coinciden</w:t>
+      </w:r>
+      <w:r>
+        <w:rPr>
+          <w:rFonts w:ascii="Calibri" w:hAnsi="Calibri" w:cs="Calibri"/>
+          <w:sz w:val="28"/>
+          <w:szCs w:val="28"/>
+          <w:lang w:val="es-ES"/>
+        </w:rPr>
+        <w:t xml:space="preserve"> con la nomenclatura de cada arista</w:t>
+      </w:r>
+      <w:r>
+        <w:rPr>
+          <w:rFonts w:ascii="Calibri" w:hAnsi="Calibri" w:cs="Calibri"/>
+          <w:sz w:val="28"/>
+          <w:szCs w:val="28"/>
+          <w:lang w:val="es-ES"/>
+        </w:rPr>
+        <w:t>)</w:t>
+      </w:r>
+    </w:p>
+    <w:p>
+      <w:pPr>
+        <w:rPr>
+          <w:rFonts w:ascii="Calibri" w:hAnsi="Calibri" w:cs="Calibri"/>
+          <w:sz w:val="28"/>
+          <w:szCs w:val="28"/>
+          <w:lang w:val="es-ES"/>
+        </w:rPr>
+      </w:pPr>
+      <w:r>
+        <w:rPr>
+          <w:rFonts w:ascii="Calibri" w:hAnsi="Calibri" w:cs="Calibri"/>
+          <w:sz w:val="28"/>
+          <w:szCs w:val="28"/>
+          <w:lang w:val="es-ES"/>
+        </w:rPr>
+        <w:t>A =</w:t>
+      </w:r>
+      <w:r>
+        <w:rPr>
+          <w:rFonts w:ascii="Calibri" w:hAnsi="Calibri" w:cs="Calibri"/>
+          <w:sz w:val="28"/>
+          <w:szCs w:val="28"/>
+          <w:lang w:val="es-ES"/>
+        </w:rPr>
+        <w:t xml:space="preserve"> {1, 2, 3</w:t>
+      </w:r>
+      <w:r>
+        <w:rPr>
+          <w:rFonts w:ascii="Calibri" w:hAnsi="Calibri" w:cs="Calibri"/>
+          <w:sz w:val="28"/>
+          <w:szCs w:val="28"/>
+          <w:lang w:val="es-ES"/>
+        </w:rPr>
+        <w:t>)</w:t>
+      </w:r>
+      <w:r>
+        <w:rPr>
+          <w:rFonts w:ascii="Calibri" w:hAnsi="Calibri" w:cs="Calibri"/>
+          <w:sz w:val="28"/>
+          <w:szCs w:val="28"/>
+          <w:lang w:val="es-ES"/>
+        </w:rPr>
+        <w:t xml:space="preserve"> (la implementación del problema está hecha de tal forma que el nombre de cada variable coincide con el orden de la asignación correspondiente que le da </w:t>
+      </w:r>
+      <w:proofErr w:type="spellStart"/>
+      <w:r>
+        <w:rPr>
+          <w:rFonts w:ascii="Calibri" w:hAnsi="Calibri" w:cs="Calibri"/>
+          <w:sz w:val="28"/>
+          <w:szCs w:val="28"/>
+          <w:lang w:val="es-ES"/>
+        </w:rPr>
+        <w:t>forward_checking</w:t>
+      </w:r>
+      <w:proofErr w:type="spellEnd"/>
+      <w:r>
+        <w:rPr>
+          <w:rFonts w:ascii="Calibri" w:hAnsi="Calibri" w:cs="Calibri"/>
+          <w:sz w:val="28"/>
+          <w:szCs w:val="28"/>
+          <w:lang w:val="es-ES"/>
+        </w:rPr>
+        <w:t>)</w:t>
+      </w:r>
     </w:p>
     <w:p>
       <w:pPr>
@@ -4158,7 +4412,6 @@
           <w:szCs w:val="28"/>
           <w:lang w:val="es-ES"/>
         </w:rPr>
-        <w:lastRenderedPageBreak/>
         <w:t>Asigna entonces el siguiente valor del dominio de la variable 1, que es “araña”.</w:t>
       </w:r>
     </w:p>
@@ -4255,6 +4508,7 @@
           <w:szCs w:val="28"/>
           <w:lang w:val="es-ES"/>
         </w:rPr>
+        <w:lastRenderedPageBreak/>
         <w:t>Asigna el valor “sal” desde el dominio (es el único que queda sin podar).</w:t>
       </w:r>
     </w:p>
@@ -4837,7 +5091,27 @@
           <w:szCs w:val="28"/>
           <w:lang w:val="es-ES"/>
         </w:rPr>
-        <w:t>Como el dominio de la variable 3 no está vacío pero ha cambiado, se añade a la cola Q el arco (1,2).</w:t>
+        <w:t xml:space="preserve">Como el dominio de la variable 3 no está </w:t>
+      </w:r>
+      <w:proofErr w:type="gramStart"/>
+      <w:r>
+        <w:rPr>
+          <w:rFonts w:ascii="Calibri" w:hAnsi="Calibri" w:cs="Calibri"/>
+          <w:sz w:val="28"/>
+          <w:szCs w:val="28"/>
+          <w:lang w:val="es-ES"/>
+        </w:rPr>
+        <w:t>vacío</w:t>
+      </w:r>
+      <w:proofErr w:type="gramEnd"/>
+      <w:r>
+        <w:rPr>
+          <w:rFonts w:ascii="Calibri" w:hAnsi="Calibri" w:cs="Calibri"/>
+          <w:sz w:val="28"/>
+          <w:szCs w:val="28"/>
+          <w:lang w:val="es-ES"/>
+        </w:rPr>
+        <w:t xml:space="preserve"> pero ha cambiado, se añade a la cola Q el arco (1,2).</w:t>
       </w:r>
     </w:p>
     <w:p>
@@ -6270,8 +6544,16 @@
         <w:rPr>
           <w:lang w:val="es-ES"/>
         </w:rPr>
-        <w:t>rucigrama que en la prueba anterior</w:t>
-      </w:r>
+        <w:t xml:space="preserve">rucigrama que en la prueba </w:t>
+      </w:r>
+      <w:proofErr w:type="gramStart"/>
+      <w:r>
+        <w:rPr>
+          <w:lang w:val="es-ES"/>
+        </w:rPr>
+        <w:t>anterior</w:t>
+      </w:r>
+      <w:proofErr w:type="gramEnd"/>
       <w:r>
         <w:rPr>
           <w:lang w:val="es-ES"/>
@@ -7008,7 +7290,27 @@
           <w:szCs w:val="28"/>
           <w:lang w:val="es-ES"/>
         </w:rPr>
-        <w:t xml:space="preserve">n crucigrama del mismo tamaño pero con </w:t>
+        <w:t xml:space="preserve">n crucigrama del mismo </w:t>
+      </w:r>
+      <w:proofErr w:type="gramStart"/>
+      <w:r>
+        <w:rPr>
+          <w:rFonts w:ascii="Calibri" w:hAnsi="Calibri" w:cs="Calibri"/>
+          <w:sz w:val="28"/>
+          <w:szCs w:val="28"/>
+          <w:lang w:val="es-ES"/>
+        </w:rPr>
+        <w:t>tamaño</w:t>
+      </w:r>
+      <w:proofErr w:type="gramEnd"/>
+      <w:r>
+        <w:rPr>
+          <w:rFonts w:ascii="Calibri" w:hAnsi="Calibri" w:cs="Calibri"/>
+          <w:sz w:val="28"/>
+          <w:szCs w:val="28"/>
+          <w:lang w:val="es-ES"/>
+        </w:rPr>
+        <w:t xml:space="preserve"> pero con </w:t>
       </w:r>
       <w:r>
         <w:rPr>
@@ -7754,7 +8056,9 @@
           <w:szCs w:val="60"/>
         </w:rPr>
       </w:pPr>
-      <w:r>
+    </w:p>
+    <w:p>
+      <w:pPr>
         <w:rPr>
           <w:rFonts w:ascii="Cambria" w:hAnsi="Cambria"/>
           <w:b/>
@@ -7763,6 +8067,41 @@
           <w:sz w:val="60"/>
           <w:szCs w:val="60"/>
         </w:rPr>
+      </w:pPr>
+    </w:p>
+    <w:p>
+      <w:pPr>
+        <w:rPr>
+          <w:rFonts w:ascii="Cambria" w:hAnsi="Cambria"/>
+          <w:b/>
+          <w:bCs/>
+          <w:color w:val="00B0F0"/>
+          <w:sz w:val="60"/>
+          <w:szCs w:val="60"/>
+        </w:rPr>
+      </w:pPr>
+    </w:p>
+    <w:p>
+      <w:pPr>
+        <w:rPr>
+          <w:rFonts w:ascii="Cambria" w:hAnsi="Cambria"/>
+          <w:b/>
+          <w:bCs/>
+          <w:color w:val="00B0F0"/>
+          <w:sz w:val="60"/>
+          <w:szCs w:val="60"/>
+        </w:rPr>
+      </w:pPr>
+      <w:r>
+        <w:rPr>
+          <w:rFonts w:ascii="Cambria" w:hAnsi="Cambria"/>
+          <w:b/>
+          <w:bCs/>
+          <w:color w:val="00B0F0"/>
+          <w:sz w:val="60"/>
+          <w:szCs w:val="60"/>
+        </w:rPr>
+        <w:lastRenderedPageBreak/>
         <w:t>BIBLIOGRAFÍA</w:t>
       </w:r>
     </w:p>

</xml_diff>